<commit_message>
Guia d'instalació en PDF
</commit_message>
<xml_diff>
--- a/Documents i guies/Guia_dinstallacio_Docker_amb_Python_3.docx
+++ b/Documents i guies/Guia_dinstallacio_Docker_amb_Python_3.docx
@@ -807,27 +807,23 @@
               </mc:Choice>
               <mc:Fallback>
                 <w:pict>
-                  <v:group w14:anchorId="1BD27EA1" id="Group 179" o:spid="_x0000_s1026" style="position:absolute;margin-left:-22.2pt;margin-top:0;width:377.25pt;height:856.4pt;z-index:251687936;mso-wrap-distance-left:36pt;mso-wrap-distance-right:36pt;mso-position-horizontal-relative:page;mso-position-vertical:top;mso-position-vertical-relative:page;mso-width-relative:margin" coordsize="38369,93726" o:gfxdata="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">
-                    <v:group id="Group 51" o:spid="_x0000_s1027" style="position:absolute;width:9144;height:93726" coordsize="9144,93726" o:gfxdata="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">
-                      <v:rect id="Rectangle 53" o:spid="_x0000_s1028" style="position:absolute;width:9144;height:93726;visibility:visible;mso-wrap-style:square;v-text-anchor:middle" o:gfxdata="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" fillcolor="white [3212]" stroked="f" strokeweight="1pt">
+                  <v:group w14:anchorId="1BD27EA1" id="Group 179" o:spid="_x0000_s1027" style="position:absolute;margin-left:-22.2pt;margin-top:0;width:377.25pt;height:856.4pt;z-index:251687936;mso-wrap-distance-left:36pt;mso-wrap-distance-right:36pt;mso-position-horizontal-relative:page;mso-position-vertical:top;mso-position-vertical-relative:page;mso-width-relative:margin" coordsize="38369,93726" o:gfxdata="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">
+                    <v:group id="Group 51" o:spid="_x0000_s1028" style="position:absolute;width:9144;height:93726" coordsize="9144,93726" o:gfxdata="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">
+                      <v:rect id="Rectangle 53" o:spid="_x0000_s1029" style="position:absolute;width:9144;height:93726;visibility:visible;mso-wrap-style:square;v-text-anchor:middle" o:gfxdata="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" fillcolor="white [3212]" stroked="f" strokeweight="1pt">
                         <v:fill opacity="0"/>
                       </v:rect>
-                      <v:shape id="Rectangle 5" o:spid="_x0000_s1029" style="position:absolute;left:2275;width:6675;height:93634;visibility:visible;mso-wrap-style:square;v-text-anchor:middle" coordsize="667707,9363456" o:gfxdata="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" path="m,l667707,v4,1323975,-219068,3990702,-219064,5314677c448639,7111854,667711,7566279,667707,9363456l,9363456,,xe" fillcolor="#1d91b4" stroked="f" strokeweight="1pt">
+                      <v:shape id="Rectangle 5" o:spid="_x0000_s1030" style="position:absolute;left:2275;width:6675;height:93634;visibility:visible;mso-wrap-style:square;v-text-anchor:middle" coordsize="667707,9363456" o:gfxdata="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" path="m,l667707,v4,1323975,-219068,3990702,-219064,5314677c448639,7111854,667711,7566279,667707,9363456l,9363456,,xe" fillcolor="#1d91b4" stroked="f" strokeweight="1pt">
                         <v:fill color2="#364547" colors="0 #1d91b4;10486f #1d91b4" focus="100%" type="gradient"/>
                         <v:stroke joinstyle="miter"/>
                         <v:path arrowok="t" o:connecttype="custom" o:connectlocs="0,0;667512,0;448512,5314677;667512,9363456;0,9363456;0,0" o:connectangles="0,0,0,0,0,0"/>
                       </v:shape>
                     </v:group>
-                    <v:shapetype id="_x0000_t202" coordsize="21600,21600" o:spt="202" path="m,l,21600r21600,l21600,xe">
-                      <v:stroke joinstyle="miter"/>
-                      <v:path gradientshapeok="t" o:connecttype="rect"/>
-                    </v:shapetype>
-                    <v:shape id="Text Box 185" o:spid="_x0000_s1030" type="#_x0000_t202" style="position:absolute;left:9226;top:5916;width:29143;height:77450;visibility:visible;mso-wrap-style:square;v-text-anchor:top" o:gfxdata="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" filled="f" stroked="f" strokeweight=".5pt">
+                    <v:shape id="Text Box 185" o:spid="_x0000_s1031" type="#_x0000_t202" style="position:absolute;left:9226;top:5916;width:29143;height:77450;visibility:visible;mso-wrap-style:square;v-text-anchor:top" o:gfxdata="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" filled="f" stroked="f" strokeweight=".5pt">
                       <v:textbox inset="0,0,0,0">
                         <w:txbxContent>
                           <w:p>
                             <w:pPr>
-                              <w:pStyle w:val="TOCHeading"/>
+                              <w:pStyle w:val="TtuloTDC"/>
                               <w:rPr>
                                 <w:lang w:val="es-ES"/>
                               </w:rPr>
@@ -876,113 +872,41 @@
                                 <w:sz w:val="20"/>
                                 <w:szCs w:val="20"/>
                               </w:rPr>
-                              <w:t>2</w:t>
-                            </w:r>
-                            <w:r>
+                              <w:t>2ºGS</w:t>
+                            </w:r>
+                          </w:p>
+                          <w:p>
+                            <w:pPr>
                               <w:rPr>
                                 <w:color w:val="7F7F7F" w:themeColor="text1" w:themeTint="80"/>
                                 <w:sz w:val="20"/>
                                 <w:szCs w:val="20"/>
                               </w:rPr>
-                              <w:t>ºG</w:t>
-                            </w:r>
+                            </w:pPr>
                             <w:r>
                               <w:rPr>
                                 <w:color w:val="7F7F7F" w:themeColor="text1" w:themeTint="80"/>
                                 <w:sz w:val="20"/>
                                 <w:szCs w:val="20"/>
                               </w:rPr>
-                              <w:t>S</w:t>
+                              <w:t>Professor: Sergi García</w:t>
                             </w:r>
                           </w:p>
                           <w:p>
                             <w:pPr>
                               <w:rPr>
                                 <w:color w:val="7F7F7F" w:themeColor="text1" w:themeTint="80"/>
-                                <w:sz w:val="20"/>
-                                <w:szCs w:val="20"/>
+                                <w:sz w:val="18"/>
+                                <w:szCs w:val="18"/>
                               </w:rPr>
                             </w:pPr>
                             <w:r>
-                              <w:rPr>
-                                <w:color w:val="7F7F7F" w:themeColor="text1" w:themeTint="80"/>
-                                <w:sz w:val="20"/>
-                                <w:szCs w:val="20"/>
-                              </w:rPr>
-                              <w:t>Profes</w:t>
-                            </w:r>
-                            <w:r>
-                              <w:rPr>
-                                <w:color w:val="7F7F7F" w:themeColor="text1" w:themeTint="80"/>
-                                <w:sz w:val="20"/>
-                                <w:szCs w:val="20"/>
-                              </w:rPr>
-                              <w:t>s</w:t>
-                            </w:r>
-                            <w:r>
-                              <w:rPr>
-                                <w:color w:val="7F7F7F" w:themeColor="text1" w:themeTint="80"/>
-                                <w:sz w:val="20"/>
-                                <w:szCs w:val="20"/>
-                              </w:rPr>
-                              <w:t xml:space="preserve">or: </w:t>
-                            </w:r>
-                            <w:r>
-                              <w:rPr>
-                                <w:color w:val="7F7F7F" w:themeColor="text1" w:themeTint="80"/>
-                                <w:sz w:val="20"/>
-                                <w:szCs w:val="20"/>
-                              </w:rPr>
-                              <w:t>Sergi García</w:t>
-                            </w:r>
-                          </w:p>
-                          <w:p>
-                            <w:pPr>
                               <w:rPr>
                                 <w:color w:val="7F7F7F" w:themeColor="text1" w:themeTint="80"/>
                                 <w:sz w:val="18"/>
                                 <w:szCs w:val="18"/>
                               </w:rPr>
-                            </w:pPr>
-                            <w:r>
-                              <w:rPr>
-                                <w:color w:val="7F7F7F" w:themeColor="text1" w:themeTint="80"/>
-                                <w:sz w:val="18"/>
-                                <w:szCs w:val="18"/>
-                              </w:rPr>
-                              <w:t>06</w:t>
-                            </w:r>
-                            <w:r>
-                              <w:rPr>
-                                <w:color w:val="7F7F7F" w:themeColor="text1" w:themeTint="80"/>
-                                <w:sz w:val="18"/>
-                                <w:szCs w:val="18"/>
-                              </w:rPr>
-                              <w:t>/</w:t>
-                            </w:r>
-                            <w:r>
-                              <w:rPr>
-                                <w:color w:val="7F7F7F" w:themeColor="text1" w:themeTint="80"/>
-                                <w:sz w:val="18"/>
-                                <w:szCs w:val="18"/>
-                              </w:rPr>
-                              <w:t>10</w:t>
-                            </w:r>
-                            <w:r>
-                              <w:rPr>
-                                <w:color w:val="7F7F7F" w:themeColor="text1" w:themeTint="80"/>
-                                <w:sz w:val="18"/>
-                                <w:szCs w:val="18"/>
-                              </w:rPr>
-                              <w:t>/202</w:t>
-                            </w:r>
-                            <w:r>
-                              <w:rPr>
-                                <w:color w:val="7F7F7F" w:themeColor="text1" w:themeTint="80"/>
-                                <w:sz w:val="18"/>
-                                <w:szCs w:val="18"/>
-                              </w:rPr>
-                              <w:t>1</w:t>
+                              <w:t>06/10/2021</w:t>
                             </w:r>
                           </w:p>
                         </w:txbxContent>
@@ -1560,7 +1484,7 @@
           </mc:Choice>
           <mc:Fallback>
             <w:pict>
-              <v:shape w14:anchorId="6D4D7FA2" id="Text Box 2" o:spid="_x0000_s1031" type="#_x0000_t202" style="position:absolute;left:0;text-align:left;margin-left:374pt;margin-top:55.5pt;width:425.2pt;height:25.5pt;z-index:251669504;visibility:visible;mso-wrap-style:square;mso-width-percent:0;mso-height-percent:0;mso-wrap-distance-left:9pt;mso-wrap-distance-top:3.6pt;mso-wrap-distance-right:9pt;mso-wrap-distance-bottom:3.6pt;mso-position-horizontal:right;mso-position-horizontal-relative:margin;mso-position-vertical:absolute;mso-position-vertical-relative:text;mso-width-percent:0;mso-height-percent:0;mso-width-relative:margin;mso-height-relative:margin;v-text-anchor:top" o:gfxdata="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" fillcolor="#ccdadd" stroked="f">
+              <v:shape w14:anchorId="6D4D7FA2" id="Text Box 2" o:spid="_x0000_s1032" type="#_x0000_t202" style="position:absolute;left:0;text-align:left;margin-left:374pt;margin-top:55.5pt;width:425.2pt;height:25.5pt;z-index:251669504;visibility:visible;mso-wrap-style:square;mso-width-percent:0;mso-height-percent:0;mso-wrap-distance-left:9pt;mso-wrap-distance-top:3.6pt;mso-wrap-distance-right:9pt;mso-wrap-distance-bottom:3.6pt;mso-position-horizontal:right;mso-position-horizontal-relative:margin;mso-position-vertical:absolute;mso-position-vertical-relative:text;mso-width-percent:0;mso-height-percent:0;mso-width-relative:margin;mso-height-relative:margin;v-text-anchor:top" o:gfxdata="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" fillcolor="#ccdadd" stroked="f">
                 <v:textbox>
                   <w:txbxContent>
                     <w:p>
@@ -1586,14 +1510,7 @@
                           <w:rFonts w:ascii="Candara" w:hAnsi="Candara"/>
                           <w:lang w:val="en-US"/>
                         </w:rPr>
-                        <w:t xml:space="preserve"> </w:t>
-                      </w:r>
-                      <w:r>
-                        <w:rPr>
-                          <w:rFonts w:ascii="Candara" w:hAnsi="Candara"/>
-                          <w:lang w:val="en-US"/>
-                        </w:rPr>
-                        <w:t>apt-get update</w:t>
+                        <w:t xml:space="preserve"> apt-get update</w:t>
                       </w:r>
                     </w:p>
                     <w:p>
@@ -1813,7 +1730,7 @@
           </mc:Choice>
           <mc:Fallback>
             <w:pict>
-              <v:shape w14:anchorId="1098E266" id="_x0000_s1032" type="#_x0000_t202" style="position:absolute;left:0;text-align:left;margin-left:374pt;margin-top:38.3pt;width:425.2pt;height:39pt;z-index:251671552;visibility:visible;mso-wrap-style:square;mso-width-percent:0;mso-height-percent:0;mso-wrap-distance-left:9pt;mso-wrap-distance-top:3.6pt;mso-wrap-distance-right:9pt;mso-wrap-distance-bottom:3.6pt;mso-position-horizontal:right;mso-position-horizontal-relative:margin;mso-position-vertical:absolute;mso-position-vertical-relative:text;mso-width-percent:0;mso-height-percent:0;mso-width-relative:margin;mso-height-relative:margin;v-text-anchor:top" o:gfxdata="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" fillcolor="#ccdadd" stroked="f">
+              <v:shape w14:anchorId="1098E266" id="_x0000_s1033" type="#_x0000_t202" style="position:absolute;left:0;text-align:left;margin-left:374pt;margin-top:38.3pt;width:425.2pt;height:39pt;z-index:251671552;visibility:visible;mso-wrap-style:square;mso-width-percent:0;mso-height-percent:0;mso-wrap-distance-left:9pt;mso-wrap-distance-top:3.6pt;mso-wrap-distance-right:9pt;mso-wrap-distance-bottom:3.6pt;mso-position-horizontal:right;mso-position-horizontal-relative:margin;mso-position-vertical:absolute;mso-position-vertical-relative:text;mso-width-percent:0;mso-height-percent:0;mso-width-relative:margin;mso-height-relative:margin;v-text-anchor:top" o:gfxdata="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" fillcolor="#ccdadd" stroked="f">
                 <v:textbox>
                   <w:txbxContent>
                     <w:p>
@@ -1839,14 +1756,7 @@
                           <w:rFonts w:ascii="Candara" w:hAnsi="Candara"/>
                           <w:lang w:val="en-US"/>
                         </w:rPr>
-                        <w:t xml:space="preserve"> </w:t>
-                      </w:r>
-                      <w:r>
-                        <w:rPr>
-                          <w:rFonts w:ascii="Candara" w:hAnsi="Candara"/>
-                          <w:lang w:val="en-US"/>
-                        </w:rPr>
-                        <w:t xml:space="preserve">apt-get install apt-transport-https ca-certificates curl </w:t>
+                        <w:t xml:space="preserve"> apt-get install apt-transport-https ca-certificates curl </w:t>
                       </w:r>
                       <w:proofErr w:type="spellStart"/>
                       <w:r>
@@ -2142,7 +2052,7 @@
           </mc:Choice>
           <mc:Fallback>
             <w:pict>
-              <v:shape w14:anchorId="3CF881C6" id="_x0000_s1033" type="#_x0000_t202" style="position:absolute;left:0;text-align:left;margin-left:374pt;margin-top:44.5pt;width:425.2pt;height:25.5pt;z-index:251673600;visibility:visible;mso-wrap-style:square;mso-width-percent:0;mso-height-percent:0;mso-wrap-distance-left:9pt;mso-wrap-distance-top:3.6pt;mso-wrap-distance-right:9pt;mso-wrap-distance-bottom:3.6pt;mso-position-horizontal:right;mso-position-horizontal-relative:margin;mso-position-vertical:absolute;mso-position-vertical-relative:text;mso-width-percent:0;mso-height-percent:0;mso-width-relative:margin;mso-height-relative:margin;v-text-anchor:top" o:gfxdata="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" fillcolor="#ccdadd" stroked="f">
+              <v:shape w14:anchorId="3CF881C6" id="_x0000_s1034" type="#_x0000_t202" style="position:absolute;left:0;text-align:left;margin-left:374pt;margin-top:44.5pt;width:425.2pt;height:25.5pt;z-index:251673600;visibility:visible;mso-wrap-style:square;mso-width-percent:0;mso-height-percent:0;mso-wrap-distance-left:9pt;mso-wrap-distance-top:3.6pt;mso-wrap-distance-right:9pt;mso-wrap-distance-bottom:3.6pt;mso-position-horizontal:right;mso-position-horizontal-relative:margin;mso-position-vertical:absolute;mso-position-vertical-relative:text;mso-width-percent:0;mso-height-percent:0;mso-width-relative:margin;mso-height-relative:margin;v-text-anchor:top" o:gfxdata="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" fillcolor="#ccdadd" stroked="f">
                 <v:textbox>
                   <w:txbxContent>
                     <w:p>
@@ -2464,7 +2374,7 @@
           </mc:Choice>
           <mc:Fallback>
             <w:pict>
-              <v:shape w14:anchorId="4DEAFB09" id="_x0000_s1034" type="#_x0000_t202" style="position:absolute;left:0;text-align:left;margin-left:374pt;margin-top:42.35pt;width:425.2pt;height:25.5pt;z-index:251675648;visibility:visible;mso-wrap-style:square;mso-width-percent:0;mso-height-percent:0;mso-wrap-distance-left:9pt;mso-wrap-distance-top:3.6pt;mso-wrap-distance-right:9pt;mso-wrap-distance-bottom:3.6pt;mso-position-horizontal:right;mso-position-horizontal-relative:margin;mso-position-vertical:absolute;mso-position-vertical-relative:text;mso-width-percent:0;mso-height-percent:0;mso-width-relative:margin;mso-height-relative:margin;v-text-anchor:top" o:gfxdata="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" fillcolor="#ccdadd" stroked="f">
+              <v:shape w14:anchorId="4DEAFB09" id="_x0000_s1035" type="#_x0000_t202" style="position:absolute;left:0;text-align:left;margin-left:374pt;margin-top:42.35pt;width:425.2pt;height:25.5pt;z-index:251675648;visibility:visible;mso-wrap-style:square;mso-width-percent:0;mso-height-percent:0;mso-wrap-distance-left:9pt;mso-wrap-distance-top:3.6pt;mso-wrap-distance-right:9pt;mso-wrap-distance-bottom:3.6pt;mso-position-horizontal:right;mso-position-horizontal-relative:margin;mso-position-vertical:absolute;mso-position-vertical-relative:text;mso-width-percent:0;mso-height-percent:0;mso-width-relative:margin;mso-height-relative:margin;v-text-anchor:top" o:gfxdata="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" fillcolor="#ccdadd" stroked="f">
                 <v:textbox>
                   <w:txbxContent>
                     <w:p>
@@ -2817,12 +2727,12 @@
           </mc:Choice>
           <mc:Fallback>
             <w:pict>
-              <v:shape w14:anchorId="25174685" id="Text Box 40" o:spid="_x0000_s1035" type="#_x0000_t202" style="position:absolute;left:0;text-align:left;margin-left:0;margin-top:6.7pt;width:183.35pt;height:18.75pt;z-index:251677696;visibility:visible;mso-wrap-style:square;mso-width-percent:0;mso-height-percent:0;mso-wrap-distance-left:9pt;mso-wrap-distance-top:0;mso-wrap-distance-right:9pt;mso-wrap-distance-bottom:0;mso-position-horizontal:center;mso-position-horizontal-relative:margin;mso-position-vertical:absolute;mso-position-vertical-relative:text;mso-width-percent:0;mso-height-percent:0;mso-width-relative:margin;mso-height-relative:margin;v-text-anchor:top" o:gfxdata="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" stroked="f">
+              <v:shape w14:anchorId="25174685" id="Text Box 40" o:spid="_x0000_s1036" type="#_x0000_t202" style="position:absolute;left:0;text-align:left;margin-left:0;margin-top:6.7pt;width:183.35pt;height:18.75pt;z-index:251677696;visibility:visible;mso-wrap-style:square;mso-width-percent:0;mso-height-percent:0;mso-wrap-distance-left:9pt;mso-wrap-distance-top:0;mso-wrap-distance-right:9pt;mso-wrap-distance-bottom:0;mso-position-horizontal:center;mso-position-horizontal-relative:margin;mso-position-vertical:absolute;mso-position-vertical-relative:text;mso-width-percent:0;mso-height-percent:0;mso-width-relative:margin;mso-height-relative:margin;v-text-anchor:top" o:gfxdata="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" stroked="f">
                 <v:textbox inset="0,0,0,0">
                   <w:txbxContent>
                     <w:p>
                       <w:pPr>
-                        <w:pStyle w:val="Caption"/>
+                        <w:pStyle w:val="Descripcin"/>
                         <w:jc w:val="center"/>
                         <w:rPr>
                           <w:rFonts w:cstheme="minorHAnsi"/>
@@ -2908,6 +2818,7 @@
                         </w:rPr>
                         <w:t xml:space="preserve"> </w:t>
                       </w:r>
+                      <w:proofErr w:type="spellStart"/>
                       <w:r>
                         <w:rPr>
                           <w:rFonts w:cstheme="minorHAnsi"/>
@@ -2915,7 +2826,6 @@
                         </w:rPr>
                         <w:t>instal·l</w:t>
                       </w:r>
-                      <w:proofErr w:type="spellStart"/>
                       <w:r>
                         <w:rPr>
                           <w:rFonts w:cstheme="minorHAnsi"/>
@@ -3108,7 +3018,7 @@
           </mc:Choice>
           <mc:Fallback>
             <w:pict>
-              <v:shape w14:anchorId="21CF9A31" id="_x0000_s1036" type="#_x0000_t202" style="position:absolute;left:0;text-align:left;margin-left:374pt;margin-top:74.3pt;width:425.2pt;height:25.5pt;z-index:251681792;visibility:visible;mso-wrap-style:square;mso-width-percent:0;mso-height-percent:0;mso-wrap-distance-left:9pt;mso-wrap-distance-top:3.6pt;mso-wrap-distance-right:9pt;mso-wrap-distance-bottom:3.6pt;mso-position-horizontal:right;mso-position-horizontal-relative:margin;mso-position-vertical:absolute;mso-position-vertical-relative:text;mso-width-percent:0;mso-height-percent:0;mso-width-relative:margin;mso-height-relative:margin;v-text-anchor:top" o:gfxdata="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" fillcolor="#ccdadd" stroked="f">
+              <v:shape w14:anchorId="21CF9A31" id="_x0000_s1037" type="#_x0000_t202" style="position:absolute;left:0;text-align:left;margin-left:374pt;margin-top:74.3pt;width:425.2pt;height:25.5pt;z-index:251681792;visibility:visible;mso-wrap-style:square;mso-width-percent:0;mso-height-percent:0;mso-wrap-distance-left:9pt;mso-wrap-distance-top:3.6pt;mso-wrap-distance-right:9pt;mso-wrap-distance-bottom:3.6pt;mso-position-horizontal:right;mso-position-horizontal-relative:margin;mso-position-vertical:absolute;mso-position-vertical-relative:text;mso-width-percent:0;mso-height-percent:0;mso-width-relative:margin;mso-height-relative:margin;v-text-anchor:top" o:gfxdata="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" fillcolor="#ccdadd" stroked="f">
                 <v:textbox>
                   <w:txbxContent>
                     <w:p>
@@ -3322,7 +3232,7 @@
           </mc:Choice>
           <mc:Fallback>
             <w:pict>
-              <v:shape w14:anchorId="2B1FA81B" id="_x0000_s1037" type="#_x0000_t202" style="position:absolute;left:0;text-align:left;margin-left:374pt;margin-top:38.6pt;width:425.2pt;height:25.5pt;z-index:251679744;visibility:visible;mso-wrap-style:square;mso-width-percent:0;mso-height-percent:0;mso-wrap-distance-left:9pt;mso-wrap-distance-top:3.6pt;mso-wrap-distance-right:9pt;mso-wrap-distance-bottom:3.6pt;mso-position-horizontal:right;mso-position-horizontal-relative:margin;mso-position-vertical:absolute;mso-position-vertical-relative:text;mso-width-percent:0;mso-height-percent:0;mso-width-relative:margin;mso-height-relative:margin;v-text-anchor:top" o:gfxdata="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" fillcolor="#ccdadd" stroked="f">
+              <v:shape w14:anchorId="2B1FA81B" id="_x0000_s1038" type="#_x0000_t202" style="position:absolute;left:0;text-align:left;margin-left:374pt;margin-top:38.6pt;width:425.2pt;height:25.5pt;z-index:251679744;visibility:visible;mso-wrap-style:square;mso-width-percent:0;mso-height-percent:0;mso-wrap-distance-left:9pt;mso-wrap-distance-top:3.6pt;mso-wrap-distance-right:9pt;mso-wrap-distance-bottom:3.6pt;mso-position-horizontal:right;mso-position-horizontal-relative:margin;mso-position-vertical:absolute;mso-position-vertical-relative:text;mso-width-percent:0;mso-height-percent:0;mso-width-relative:margin;mso-height-relative:margin;v-text-anchor:top" o:gfxdata="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" fillcolor="#ccdadd" stroked="f">
                 <v:textbox>
                   <w:txbxContent>
                     <w:p>
@@ -3562,7 +3472,7 @@
           </mc:Choice>
           <mc:Fallback>
             <w:pict>
-              <v:shape w14:anchorId="655CB82C" id="_x0000_s1038" type="#_x0000_t202" style="position:absolute;left:0;text-align:left;margin-left:374pt;margin-top:76.25pt;width:425.2pt;height:25.5pt;z-index:251667456;visibility:visible;mso-wrap-style:square;mso-width-percent:0;mso-height-percent:0;mso-wrap-distance-left:9pt;mso-wrap-distance-top:3.6pt;mso-wrap-distance-right:9pt;mso-wrap-distance-bottom:3.6pt;mso-position-horizontal:right;mso-position-horizontal-relative:margin;mso-position-vertical:absolute;mso-position-vertical-relative:text;mso-width-percent:0;mso-height-percent:0;mso-width-relative:margin;mso-height-relative:margin;v-text-anchor:top" o:gfxdata="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" fillcolor="#ccdadd" stroked="f">
+              <v:shape w14:anchorId="655CB82C" id="_x0000_s1039" type="#_x0000_t202" style="position:absolute;left:0;text-align:left;margin-left:374pt;margin-top:76.25pt;width:425.2pt;height:25.5pt;z-index:251667456;visibility:visible;mso-wrap-style:square;mso-width-percent:0;mso-height-percent:0;mso-wrap-distance-left:9pt;mso-wrap-distance-top:3.6pt;mso-wrap-distance-right:9pt;mso-wrap-distance-bottom:3.6pt;mso-position-horizontal:right;mso-position-horizontal-relative:margin;mso-position-vertical:absolute;mso-position-vertical-relative:text;mso-width-percent:0;mso-height-percent:0;mso-width-relative:margin;mso-height-relative:margin;v-text-anchor:top" o:gfxdata="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" fillcolor="#ccdadd" stroked="f">
                 <v:textbox>
                   <w:txbxContent>
                     <w:p>
@@ -3787,7 +3697,7 @@
           </mc:Choice>
           <mc:Fallback>
             <w:pict>
-              <v:shape w14:anchorId="28D2BFF6" id="_x0000_s1039" type="#_x0000_t202" style="position:absolute;left:0;text-align:left;margin-left:374pt;margin-top:41.75pt;width:425.2pt;height:25.5pt;z-index:251665408;visibility:visible;mso-wrap-style:square;mso-width-percent:0;mso-height-percent:0;mso-wrap-distance-left:9pt;mso-wrap-distance-top:3.6pt;mso-wrap-distance-right:9pt;mso-wrap-distance-bottom:3.6pt;mso-position-horizontal:right;mso-position-horizontal-relative:margin;mso-position-vertical:absolute;mso-position-vertical-relative:text;mso-width-percent:0;mso-height-percent:0;mso-width-relative:margin;mso-height-relative:margin;v-text-anchor:top" o:gfxdata="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" fillcolor="#ccdadd" stroked="f">
+              <v:shape w14:anchorId="28D2BFF6" id="_x0000_s1040" type="#_x0000_t202" style="position:absolute;left:0;text-align:left;margin-left:374pt;margin-top:41.75pt;width:425.2pt;height:25.5pt;z-index:251665408;visibility:visible;mso-wrap-style:square;mso-width-percent:0;mso-height-percent:0;mso-wrap-distance-left:9pt;mso-wrap-distance-top:3.6pt;mso-wrap-distance-right:9pt;mso-wrap-distance-bottom:3.6pt;mso-position-horizontal:right;mso-position-horizontal-relative:margin;mso-position-vertical:absolute;mso-position-vertical-relative:text;mso-width-percent:0;mso-height-percent:0;mso-width-relative:margin;mso-height-relative:margin;v-text-anchor:top" o:gfxdata="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" fillcolor="#ccdadd" stroked="f">
                 <v:textbox>
                   <w:txbxContent>
                     <w:p>
@@ -4151,7 +4061,7 @@
           </mc:Choice>
           <mc:Fallback>
             <w:pict>
-              <v:shape w14:anchorId="6304A523" id="_x0000_s1040" type="#_x0000_t202" style="position:absolute;left:0;text-align:left;margin-left:374pt;margin-top:58pt;width:425.2pt;height:37.5pt;z-index:251689984;visibility:visible;mso-wrap-style:square;mso-width-percent:0;mso-height-percent:0;mso-wrap-distance-left:9pt;mso-wrap-distance-top:3.6pt;mso-wrap-distance-right:9pt;mso-wrap-distance-bottom:3.6pt;mso-position-horizontal:right;mso-position-horizontal-relative:margin;mso-position-vertical:absolute;mso-position-vertical-relative:text;mso-width-percent:0;mso-height-percent:0;mso-width-relative:margin;mso-height-relative:margin;v-text-anchor:top" o:gfxdata="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" fillcolor="#ccdadd" stroked="f">
+              <v:shape w14:anchorId="6304A523" id="_x0000_s1041" type="#_x0000_t202" style="position:absolute;left:0;text-align:left;margin-left:374pt;margin-top:58pt;width:425.2pt;height:37.5pt;z-index:251689984;visibility:visible;mso-wrap-style:square;mso-width-percent:0;mso-height-percent:0;mso-wrap-distance-left:9pt;mso-wrap-distance-top:3.6pt;mso-wrap-distance-right:9pt;mso-wrap-distance-bottom:3.6pt;mso-position-horizontal:right;mso-position-horizontal-relative:margin;mso-position-vertical:absolute;mso-position-vertical-relative:text;mso-width-percent:0;mso-height-percent:0;mso-width-relative:margin;mso-height-relative:margin;v-text-anchor:top" o:gfxdata="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" fillcolor="#ccdadd" stroked="f">
                 <v:textbox>
                   <w:txbxContent>
                     <w:p>
@@ -4486,7 +4396,7 @@
           </mc:Choice>
           <mc:Fallback>
             <w:pict>
-              <v:shape w14:anchorId="6F067512" id="_x0000_s1041" type="#_x0000_t202" style="position:absolute;left:0;text-align:left;margin-left:374pt;margin-top:78.75pt;width:425.2pt;height:25.5pt;z-index:251694080;visibility:visible;mso-wrap-style:square;mso-width-percent:0;mso-height-percent:0;mso-wrap-distance-left:9pt;mso-wrap-distance-top:3.6pt;mso-wrap-distance-right:9pt;mso-wrap-distance-bottom:3.6pt;mso-position-horizontal:right;mso-position-horizontal-relative:margin;mso-position-vertical:absolute;mso-position-vertical-relative:text;mso-width-percent:0;mso-height-percent:0;mso-width-relative:margin;mso-height-relative:margin;v-text-anchor:top" o:gfxdata="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" fillcolor="#ccdadd" stroked="f">
+              <v:shape w14:anchorId="6F067512" id="_x0000_s1042" type="#_x0000_t202" style="position:absolute;left:0;text-align:left;margin-left:374pt;margin-top:78.75pt;width:425.2pt;height:25.5pt;z-index:251694080;visibility:visible;mso-wrap-style:square;mso-width-percent:0;mso-height-percent:0;mso-wrap-distance-left:9pt;mso-wrap-distance-top:3.6pt;mso-wrap-distance-right:9pt;mso-wrap-distance-bottom:3.6pt;mso-position-horizontal:right;mso-position-horizontal-relative:margin;mso-position-vertical:absolute;mso-position-vertical-relative:text;mso-width-percent:0;mso-height-percent:0;mso-width-relative:margin;mso-height-relative:margin;v-text-anchor:top" o:gfxdata="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" fillcolor="#ccdadd" stroked="f">
                 <v:textbox>
                   <w:txbxContent>
                     <w:p>
@@ -4710,7 +4620,7 @@
           </mc:Choice>
           <mc:Fallback>
             <w:pict>
-              <v:shape w14:anchorId="37A24A38" id="_x0000_s1042" type="#_x0000_t202" style="position:absolute;left:0;text-align:left;margin-left:374pt;margin-top:43.85pt;width:425.2pt;height:25.5pt;z-index:251692032;visibility:visible;mso-wrap-style:square;mso-width-percent:0;mso-height-percent:0;mso-wrap-distance-left:9pt;mso-wrap-distance-top:3.6pt;mso-wrap-distance-right:9pt;mso-wrap-distance-bottom:3.6pt;mso-position-horizontal:right;mso-position-horizontal-relative:margin;mso-position-vertical:absolute;mso-position-vertical-relative:text;mso-width-percent:0;mso-height-percent:0;mso-width-relative:margin;mso-height-relative:margin;v-text-anchor:top" o:gfxdata="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" fillcolor="#ccdadd" stroked="f">
+              <v:shape w14:anchorId="37A24A38" id="_x0000_s1043" type="#_x0000_t202" style="position:absolute;left:0;text-align:left;margin-left:374pt;margin-top:43.85pt;width:425.2pt;height:25.5pt;z-index:251692032;visibility:visible;mso-wrap-style:square;mso-width-percent:0;mso-height-percent:0;mso-wrap-distance-left:9pt;mso-wrap-distance-top:3.6pt;mso-wrap-distance-right:9pt;mso-wrap-distance-bottom:3.6pt;mso-position-horizontal:right;mso-position-horizontal-relative:margin;mso-position-vertical:absolute;mso-position-vertical-relative:text;mso-width-percent:0;mso-height-percent:0;mso-width-relative:margin;mso-height-relative:margin;v-text-anchor:top" o:gfxdata="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" fillcolor="#ccdadd" stroked="f">
                 <v:textbox>
                   <w:txbxContent>
                     <w:p>
@@ -4999,7 +4909,7 @@
           </mc:Choice>
           <mc:Fallback>
             <w:pict>
-              <v:shape w14:anchorId="77E4E8E4" id="_x0000_s1043" type="#_x0000_t202" style="position:absolute;left:0;text-align:left;margin-left:374pt;margin-top:38.35pt;width:425.2pt;height:25.5pt;z-index:251696128;visibility:visible;mso-wrap-style:square;mso-width-percent:0;mso-height-percent:0;mso-wrap-distance-left:9pt;mso-wrap-distance-top:3.6pt;mso-wrap-distance-right:9pt;mso-wrap-distance-bottom:3.6pt;mso-position-horizontal:right;mso-position-horizontal-relative:margin;mso-position-vertical:absolute;mso-position-vertical-relative:text;mso-width-percent:0;mso-height-percent:0;mso-width-relative:margin;mso-height-relative:margin;v-text-anchor:top" o:gfxdata="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" fillcolor="#ccdadd" stroked="f">
+              <v:shape w14:anchorId="77E4E8E4" id="_x0000_s1044" type="#_x0000_t202" style="position:absolute;left:0;text-align:left;margin-left:374pt;margin-top:38.35pt;width:425.2pt;height:25.5pt;z-index:251696128;visibility:visible;mso-wrap-style:square;mso-width-percent:0;mso-height-percent:0;mso-wrap-distance-left:9pt;mso-wrap-distance-top:3.6pt;mso-wrap-distance-right:9pt;mso-wrap-distance-bottom:3.6pt;mso-position-horizontal:right;mso-position-horizontal-relative:margin;mso-position-vertical:absolute;mso-position-vertical-relative:text;mso-width-percent:0;mso-height-percent:0;mso-width-relative:margin;mso-height-relative:margin;v-text-anchor:top" o:gfxdata="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" fillcolor="#ccdadd" stroked="f">
                 <v:textbox>
                   <w:txbxContent>
                     <w:p>
@@ -5306,12 +5216,12 @@
           </mc:Choice>
           <mc:Fallback>
             <w:pict>
-              <v:shape w14:anchorId="757A72C4" id="Text Box 47" o:spid="_x0000_s1044" type="#_x0000_t202" style="position:absolute;left:0;text-align:left;margin-left:0;margin-top:.4pt;width:183.35pt;height:16.5pt;z-index:251698176;visibility:visible;mso-wrap-style:square;mso-width-percent:0;mso-height-percent:0;mso-wrap-distance-left:9pt;mso-wrap-distance-top:0;mso-wrap-distance-right:9pt;mso-wrap-distance-bottom:0;mso-position-horizontal:center;mso-position-horizontal-relative:margin;mso-position-vertical:absolute;mso-position-vertical-relative:text;mso-width-percent:0;mso-height-percent:0;mso-width-relative:margin;mso-height-relative:margin;v-text-anchor:top" o:gfxdata="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" stroked="f">
+              <v:shape w14:anchorId="757A72C4" id="Text Box 47" o:spid="_x0000_s1045" type="#_x0000_t202" style="position:absolute;left:0;text-align:left;margin-left:0;margin-top:.4pt;width:183.35pt;height:16.5pt;z-index:251698176;visibility:visible;mso-wrap-style:square;mso-width-percent:0;mso-height-percent:0;mso-wrap-distance-left:9pt;mso-wrap-distance-top:0;mso-wrap-distance-right:9pt;mso-wrap-distance-bottom:0;mso-position-horizontal:center;mso-position-horizontal-relative:margin;mso-position-vertical:absolute;mso-position-vertical-relative:text;mso-width-percent:0;mso-height-percent:0;mso-width-relative:margin;mso-height-relative:margin;v-text-anchor:top" o:gfxdata="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" stroked="f">
                 <v:textbox inset="0,0,0,0">
                   <w:txbxContent>
                     <w:p>
                       <w:pPr>
-                        <w:pStyle w:val="Caption"/>
+                        <w:pStyle w:val="Descripcin"/>
                         <w:jc w:val="center"/>
                         <w:rPr>
                           <w:rFonts w:cstheme="minorHAnsi"/>
@@ -5628,12 +5538,12 @@
           </mc:Choice>
           <mc:Fallback>
             <w:pict>
-              <v:shape w14:anchorId="3F62223A" id="Text Box 48" o:spid="_x0000_s1045" type="#_x0000_t202" style="position:absolute;left:0;text-align:left;margin-left:0;margin-top:.75pt;width:183.35pt;height:18.75pt;z-index:251700224;visibility:visible;mso-wrap-style:square;mso-width-percent:0;mso-height-percent:0;mso-wrap-distance-left:9pt;mso-wrap-distance-top:0;mso-wrap-distance-right:9pt;mso-wrap-distance-bottom:0;mso-position-horizontal:center;mso-position-horizontal-relative:margin;mso-position-vertical:absolute;mso-position-vertical-relative:text;mso-width-percent:0;mso-height-percent:0;mso-width-relative:margin;mso-height-relative:margin;v-text-anchor:top" o:gfxdata="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" stroked="f">
+              <v:shape w14:anchorId="3F62223A" id="Text Box 48" o:spid="_x0000_s1046" type="#_x0000_t202" style="position:absolute;left:0;text-align:left;margin-left:0;margin-top:.75pt;width:183.35pt;height:18.75pt;z-index:251700224;visibility:visible;mso-wrap-style:square;mso-width-percent:0;mso-height-percent:0;mso-wrap-distance-left:9pt;mso-wrap-distance-top:0;mso-wrap-distance-right:9pt;mso-wrap-distance-bottom:0;mso-position-horizontal:center;mso-position-horizontal-relative:margin;mso-position-vertical:absolute;mso-position-vertical-relative:text;mso-width-percent:0;mso-height-percent:0;mso-width-relative:margin;mso-height-relative:margin;v-text-anchor:top" o:gfxdata="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" stroked="f">
                 <v:textbox inset="0,0,0,0">
                   <w:txbxContent>
                     <w:p>
                       <w:pPr>
-                        <w:pStyle w:val="Caption"/>
+                        <w:pStyle w:val="Descripcin"/>
                         <w:jc w:val="center"/>
                         <w:rPr>
                           <w:rFonts w:cstheme="minorHAnsi"/>
@@ -6178,12 +6088,12 @@
           </mc:Choice>
           <mc:Fallback>
             <w:pict>
-              <v:shape w14:anchorId="2D6A8D1D" id="Text Box 50" o:spid="_x0000_s1046" type="#_x0000_t202" style="position:absolute;left:0;text-align:left;margin-left:0;margin-top:3.7pt;width:183.35pt;height:25.5pt;z-index:251704320;visibility:visible;mso-wrap-style:square;mso-width-percent:0;mso-height-percent:0;mso-wrap-distance-left:9pt;mso-wrap-distance-top:0;mso-wrap-distance-right:9pt;mso-wrap-distance-bottom:0;mso-position-horizontal:center;mso-position-horizontal-relative:margin;mso-position-vertical:absolute;mso-position-vertical-relative:text;mso-width-percent:0;mso-height-percent:0;mso-width-relative:margin;mso-height-relative:margin;v-text-anchor:top" o:gfxdata="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" stroked="f">
+              <v:shape w14:anchorId="2D6A8D1D" id="Text Box 50" o:spid="_x0000_s1047" type="#_x0000_t202" style="position:absolute;left:0;text-align:left;margin-left:0;margin-top:3.7pt;width:183.35pt;height:25.5pt;z-index:251704320;visibility:visible;mso-wrap-style:square;mso-width-percent:0;mso-height-percent:0;mso-wrap-distance-left:9pt;mso-wrap-distance-top:0;mso-wrap-distance-right:9pt;mso-wrap-distance-bottom:0;mso-position-horizontal:center;mso-position-horizontal-relative:margin;mso-position-vertical:absolute;mso-position-vertical-relative:text;mso-width-percent:0;mso-height-percent:0;mso-width-relative:margin;mso-height-relative:margin;v-text-anchor:top" o:gfxdata="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" stroked="f">
                 <v:textbox inset="0,0,0,0">
                   <w:txbxContent>
                     <w:p>
                       <w:pPr>
-                        <w:pStyle w:val="Caption"/>
+                        <w:pStyle w:val="Descripcin"/>
                         <w:jc w:val="center"/>
                         <w:rPr>
                           <w:rFonts w:cstheme="minorHAnsi"/>
@@ -6235,6 +6145,7 @@
                         </w:rPr>
                         <w:t xml:space="preserve"> </w:t>
                       </w:r>
+                      <w:proofErr w:type="spellStart"/>
                       <w:r>
                         <w:rPr>
                           <w:rFonts w:cstheme="minorHAnsi"/>
@@ -6249,7 +6160,6 @@
                         </w:rPr>
                         <w:t>nstal·l</w:t>
                       </w:r>
-                      <w:proofErr w:type="spellStart"/>
                       <w:r>
                         <w:rPr>
                           <w:rFonts w:cstheme="minorHAnsi"/>
@@ -6517,12 +6427,12 @@
           </mc:Choice>
           <mc:Fallback>
             <w:pict>
-              <v:shape w14:anchorId="18EF78E7" id="Text Box 56" o:spid="_x0000_s1047" type="#_x0000_t202" style="position:absolute;left:0;text-align:left;margin-left:0;margin-top:.75pt;width:183.35pt;height:15pt;z-index:251708416;visibility:visible;mso-wrap-style:square;mso-width-percent:0;mso-height-percent:0;mso-wrap-distance-left:9pt;mso-wrap-distance-top:0;mso-wrap-distance-right:9pt;mso-wrap-distance-bottom:0;mso-position-horizontal:center;mso-position-horizontal-relative:margin;mso-position-vertical:absolute;mso-position-vertical-relative:text;mso-width-percent:0;mso-height-percent:0;mso-width-relative:margin;mso-height-relative:margin;v-text-anchor:top" o:gfxdata="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" stroked="f">
+              <v:shape w14:anchorId="18EF78E7" id="Text Box 56" o:spid="_x0000_s1048" type="#_x0000_t202" style="position:absolute;left:0;text-align:left;margin-left:0;margin-top:.75pt;width:183.35pt;height:15pt;z-index:251708416;visibility:visible;mso-wrap-style:square;mso-width-percent:0;mso-height-percent:0;mso-wrap-distance-left:9pt;mso-wrap-distance-top:0;mso-wrap-distance-right:9pt;mso-wrap-distance-bottom:0;mso-position-horizontal:center;mso-position-horizontal-relative:margin;mso-position-vertical:absolute;mso-position-vertical-relative:text;mso-width-percent:0;mso-height-percent:0;mso-width-relative:margin;mso-height-relative:margin;v-text-anchor:top" o:gfxdata="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" stroked="f">
                 <v:textbox inset="0,0,0,0">
                   <w:txbxContent>
                     <w:p>
                       <w:pPr>
-                        <w:pStyle w:val="Caption"/>
+                        <w:pStyle w:val="Descripcin"/>
                         <w:jc w:val="center"/>
                         <w:rPr>
                           <w:rFonts w:cstheme="minorHAnsi"/>
@@ -6553,13 +6463,7 @@
                         <w:rPr>
                           <w:rFonts w:cstheme="minorHAnsi"/>
                         </w:rPr>
-                        <w:t>6</w:t>
-                      </w:r>
-                      <w:r>
-                        <w:rPr>
-                          <w:rFonts w:cstheme="minorHAnsi"/>
-                        </w:rPr>
-                        <w:t xml:space="preserve"> </w:t>
+                        <w:t xml:space="preserve">6 </w:t>
                       </w:r>
                       <w:r>
                         <w:rPr>
@@ -6955,12 +6859,12 @@
           </mc:Choice>
           <mc:Fallback>
             <w:pict>
-              <v:shape w14:anchorId="121EFA63" id="Text Box 55" o:spid="_x0000_s1048" type="#_x0000_t202" style="position:absolute;left:0;text-align:left;margin-left:0;margin-top:.4pt;width:183.35pt;height:25.5pt;z-index:251706368;visibility:visible;mso-wrap-style:square;mso-width-percent:0;mso-height-percent:0;mso-wrap-distance-left:9pt;mso-wrap-distance-top:0;mso-wrap-distance-right:9pt;mso-wrap-distance-bottom:0;mso-position-horizontal:center;mso-position-horizontal-relative:margin;mso-position-vertical:absolute;mso-position-vertical-relative:text;mso-width-percent:0;mso-height-percent:0;mso-width-relative:margin;mso-height-relative:margin;v-text-anchor:top" o:gfxdata="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" stroked="f">
+              <v:shape w14:anchorId="121EFA63" id="Text Box 55" o:spid="_x0000_s1049" type="#_x0000_t202" style="position:absolute;left:0;text-align:left;margin-left:0;margin-top:.4pt;width:183.35pt;height:25.5pt;z-index:251706368;visibility:visible;mso-wrap-style:square;mso-width-percent:0;mso-height-percent:0;mso-wrap-distance-left:9pt;mso-wrap-distance-top:0;mso-wrap-distance-right:9pt;mso-wrap-distance-bottom:0;mso-position-horizontal:center;mso-position-horizontal-relative:margin;mso-position-vertical:absolute;mso-position-vertical-relative:text;mso-width-percent:0;mso-height-percent:0;mso-width-relative:margin;mso-height-relative:margin;v-text-anchor:top" o:gfxdata="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" stroked="f">
                 <v:textbox inset="0,0,0,0">
                   <w:txbxContent>
                     <w:p>
                       <w:pPr>
-                        <w:pStyle w:val="Caption"/>
+                        <w:pStyle w:val="Descripcin"/>
                         <w:jc w:val="center"/>
                         <w:rPr>
                           <w:rFonts w:cstheme="minorHAnsi"/>
@@ -6994,14 +6898,7 @@
                           <w:rFonts w:cstheme="minorHAnsi"/>
                           <w:lang w:val="en-US"/>
                         </w:rPr>
-                        <w:t xml:space="preserve"> </w:t>
-                      </w:r>
-                      <w:r>
-                        <w:rPr>
-                          <w:rFonts w:cstheme="minorHAnsi"/>
-                          <w:lang w:val="en-US"/>
-                        </w:rPr>
-                        <w:t>7</w:t>
+                        <w:t xml:space="preserve"> 7</w:t>
                       </w:r>
                       <w:r>
                         <w:rPr>
@@ -8118,12 +8015,12 @@
           </mc:Choice>
           <mc:Fallback>
             <w:pict>
-              <v:shape w14:anchorId="41C8AC61" id="Text Box 57" o:spid="_x0000_s1049" type="#_x0000_t202" style="position:absolute;left:0;text-align:left;margin-left:0;margin-top:3pt;width:183.35pt;height:25.5pt;z-index:251710464;visibility:visible;mso-wrap-style:square;mso-width-percent:0;mso-height-percent:0;mso-wrap-distance-left:9pt;mso-wrap-distance-top:0;mso-wrap-distance-right:9pt;mso-wrap-distance-bottom:0;mso-position-horizontal:center;mso-position-horizontal-relative:margin;mso-position-vertical:absolute;mso-position-vertical-relative:text;mso-width-percent:0;mso-height-percent:0;mso-width-relative:margin;mso-height-relative:margin;v-text-anchor:top" o:gfxdata="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" stroked="f">
+              <v:shape w14:anchorId="41C8AC61" id="Text Box 57" o:spid="_x0000_s1050" type="#_x0000_t202" style="position:absolute;left:0;text-align:left;margin-left:0;margin-top:3pt;width:183.35pt;height:25.5pt;z-index:251710464;visibility:visible;mso-wrap-style:square;mso-width-percent:0;mso-height-percent:0;mso-wrap-distance-left:9pt;mso-wrap-distance-top:0;mso-wrap-distance-right:9pt;mso-wrap-distance-bottom:0;mso-position-horizontal:center;mso-position-horizontal-relative:margin;mso-position-vertical:absolute;mso-position-vertical-relative:text;mso-width-percent:0;mso-height-percent:0;mso-width-relative:margin;mso-height-relative:margin;v-text-anchor:top" o:gfxdata="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" stroked="f">
                 <v:textbox inset="0,0,0,0">
                   <w:txbxContent>
                     <w:p>
                       <w:pPr>
-                        <w:pStyle w:val="Caption"/>
+                        <w:pStyle w:val="Descripcin"/>
                         <w:jc w:val="center"/>
                         <w:rPr>
                           <w:rFonts w:cstheme="minorHAnsi"/>
@@ -8143,35 +8040,21 @@
                           <w:rFonts w:cstheme="minorHAnsi"/>
                           <w:lang w:val="ca-ES"/>
                         </w:rPr>
-                        <w:t>ustraci</w:t>
+                        <w:t>ustracions</w:t>
                       </w:r>
                       <w:r>
                         <w:rPr>
                           <w:rFonts w:cstheme="minorHAnsi"/>
-                          <w:lang w:val="ca-ES"/>
-                        </w:rPr>
-                        <w:t>ons</w:t>
+                          <w:lang w:val="en-US"/>
+                        </w:rPr>
+                        <w:t xml:space="preserve"> </w:t>
                       </w:r>
                       <w:r>
                         <w:rPr>
                           <w:rFonts w:cstheme="minorHAnsi"/>
                           <w:lang w:val="en-US"/>
                         </w:rPr>
-                        <w:t xml:space="preserve"> </w:t>
-                      </w:r>
-                      <w:r>
-                        <w:rPr>
-                          <w:rFonts w:cstheme="minorHAnsi"/>
-                          <w:lang w:val="en-US"/>
-                        </w:rPr>
-                        <w:t>10-17</w:t>
-                      </w:r>
-                      <w:r>
-                        <w:rPr>
-                          <w:rFonts w:cstheme="minorHAnsi"/>
-                          <w:lang w:val="en-US"/>
-                        </w:rPr>
-                        <w:t xml:space="preserve"> </w:t>
+                        <w:t xml:space="preserve">10-17 </w:t>
                       </w:r>
                       <w:r>
                         <w:rPr>
@@ -8339,47 +8222,11 @@
         <w:lang w:val="es-ES"/>
       </w:rPr>
     </w:pPr>
-    <w:proofErr w:type="spellStart"/>
     <w:r>
       <w:rPr>
         <w:lang w:val="es-ES"/>
       </w:rPr>
-      <w:t>Guia</w:t>
-    </w:r>
-    <w:proofErr w:type="spellEnd"/>
-    <w:r>
-      <w:rPr>
-        <w:lang w:val="es-ES"/>
-      </w:rPr>
-      <w:t xml:space="preserve"> </w:t>
-    </w:r>
-    <w:proofErr w:type="spellStart"/>
-    <w:r>
-      <w:rPr>
-        <w:lang w:val="es-ES"/>
-      </w:rPr>
-      <w:t>d’instal·lació</w:t>
-    </w:r>
-    <w:proofErr w:type="spellEnd"/>
-    <w:r>
-      <w:rPr>
-        <w:lang w:val="es-ES"/>
-      </w:rPr>
-      <w:t xml:space="preserve"> de Docker </w:t>
-    </w:r>
-    <w:proofErr w:type="spellStart"/>
-    <w:r>
-      <w:rPr>
-        <w:lang w:val="es-ES"/>
-      </w:rPr>
-      <w:t>amb</w:t>
-    </w:r>
-    <w:proofErr w:type="spellEnd"/>
-    <w:r>
-      <w:rPr>
-        <w:lang w:val="es-ES"/>
-      </w:rPr>
-      <w:t xml:space="preserve"> Python 3</w:t>
+      <w:t>Guia d’instal·lació de Docker amb Python 3</w:t>
     </w:r>
   </w:p>
 </w:hdr>

</xml_diff>